<commit_message>
All works in class master
</commit_message>
<xml_diff>
--- a/CRS_Aprove.docx
+++ b/CRS_Aprove.docx
@@ -67,36 +67,28 @@
           <w:color w:val="0070C0"/>
           <w:sz w:val="28"/>
           <w:szCs w:val="28"/>
-        </w:rPr>
-      </w:pPr>
-      <w:proofErr w:type="spellStart"/>
+          <w:lang w:val="en-US"/>
+        </w:rPr>
+      </w:pPr>
       <w:r>
         <w:rPr>
           <w:rFonts w:ascii="Arial" w:hAnsi="Arial" w:cs="Arial"/>
           <w:color w:val="0070C0"/>
           <w:sz w:val="28"/>
           <w:szCs w:val="28"/>
-        </w:rPr>
-        <w:t>A</w:t>
-      </w:r>
-      <w:r>
+          <w:lang w:val="en-US"/>
+        </w:rPr>
+        <w:t>Approve</w:t>
+      </w:r>
+    </w:p>
+    <w:p>
+      <w:pPr>
         <w:rPr>
           <w:rFonts w:ascii="Arial" w:hAnsi="Arial" w:cs="Arial"/>
           <w:color w:val="0070C0"/>
           <w:sz w:val="28"/>
           <w:szCs w:val="28"/>
-        </w:rPr>
-        <w:t>pprove</w:t>
-      </w:r>
-      <w:proofErr w:type="spellEnd"/>
-    </w:p>
-    <w:p>
-      <w:pPr>
-        <w:rPr>
-          <w:rFonts w:ascii="Arial" w:hAnsi="Arial" w:cs="Arial"/>
-          <w:color w:val="0070C0"/>
-          <w:sz w:val="28"/>
-          <w:szCs w:val="28"/>
+          <w:lang w:val="en-US"/>
         </w:rPr>
       </w:pPr>
     </w:p>
@@ -740,28 +732,19 @@
           <w:color w:val="0070C0"/>
           <w:sz w:val="28"/>
           <w:szCs w:val="28"/>
-        </w:rPr>
-      </w:pPr>
-      <w:proofErr w:type="spellStart"/>
+          <w:lang w:val="en-US"/>
+        </w:rPr>
+      </w:pPr>
       <w:r>
         <w:rPr>
           <w:rFonts w:ascii="Arial" w:hAnsi="Arial" w:cs="Arial"/>
           <w:color w:val="0070C0"/>
           <w:sz w:val="28"/>
           <w:szCs w:val="28"/>
-        </w:rPr>
-        <w:t>A</w:t>
-      </w:r>
-      <w:r>
-        <w:rPr>
-          <w:rFonts w:ascii="Arial" w:hAnsi="Arial" w:cs="Arial"/>
-          <w:color w:val="0070C0"/>
-          <w:sz w:val="28"/>
-          <w:szCs w:val="28"/>
-        </w:rPr>
-        <w:t>pprove</w:t>
-      </w:r>
-      <w:proofErr w:type="spellEnd"/>
+          <w:lang w:val="en-US"/>
+        </w:rPr>
+        <w:t>Approve</w:t>
+      </w:r>
     </w:p>
     <w:p>
       <w:pPr>
@@ -1001,47 +984,28 @@
           <w:color w:val="FF0000"/>
           <w:sz w:val="28"/>
           <w:szCs w:val="28"/>
-        </w:rPr>
-      </w:pPr>
-      <w:proofErr w:type="spellStart"/>
+          <w:lang w:val="en-US"/>
+        </w:rPr>
+      </w:pPr>
       <w:r>
         <w:rPr>
           <w:rFonts w:ascii="Arial" w:hAnsi="Arial" w:cs="Arial"/>
           <w:color w:val="FF0000"/>
           <w:sz w:val="28"/>
           <w:szCs w:val="28"/>
-        </w:rPr>
-        <w:t>Not</w:t>
-      </w:r>
-      <w:proofErr w:type="spellEnd"/>
-      <w:r>
+          <w:lang w:val="en-US"/>
+        </w:rPr>
+        <w:t>Not Approve</w:t>
+      </w:r>
+    </w:p>
+    <w:p>
+      <w:pPr>
         <w:rPr>
           <w:rFonts w:ascii="Arial" w:hAnsi="Arial" w:cs="Arial"/>
           <w:color w:val="FF0000"/>
           <w:sz w:val="28"/>
           <w:szCs w:val="28"/>
-        </w:rPr>
-        <w:t xml:space="preserve"> </w:t>
-      </w:r>
-      <w:proofErr w:type="spellStart"/>
-      <w:r>
-        <w:rPr>
-          <w:rFonts w:ascii="Arial" w:hAnsi="Arial" w:cs="Arial"/>
-          <w:color w:val="FF0000"/>
-          <w:sz w:val="28"/>
-          <w:szCs w:val="28"/>
-        </w:rPr>
-        <w:t>Approve</w:t>
-      </w:r>
-      <w:proofErr w:type="spellEnd"/>
-    </w:p>
-    <w:p>
-      <w:pPr>
-        <w:rPr>
-          <w:rFonts w:ascii="Arial" w:hAnsi="Arial" w:cs="Arial"/>
-          <w:color w:val="FF0000"/>
-          <w:sz w:val="28"/>
-          <w:szCs w:val="28"/>
+          <w:lang w:val="en-US"/>
         </w:rPr>
       </w:pPr>
     </w:p>

</xml_diff>